<commit_message>
Readded Windows x64 Wow64 support
</commit_message>
<xml_diff>
--- a/Test Programs Steps.docx
+++ b/Test Programs Steps.docx
@@ -505,6 +505,24 @@
           <w:lang w:val="en-US"/>
         </w:rPr>
         <w:t>lime text</w:t>
+      </w:r>
+    </w:p>
+    <w:p>
+      <w:pPr>
+        <w:pStyle w:val="PargrafodaLista"/>
+        <w:numPr>
+          <w:ilvl w:val="0"/>
+          <w:numId w:val="1"/>
+        </w:numPr>
+        <w:rPr>
+          <w:lang w:val="en-US"/>
+        </w:rPr>
+      </w:pPr>
+      <w:r>
+        <w:rPr>
+          <w:lang w:val="en-US"/>
+        </w:rPr>
+        <w:t>Adobe Flash</w:t>
       </w:r>
     </w:p>
     <w:sectPr>
@@ -770,6 +788,7 @@
   <w:style w:type="paragraph" w:default="1" w:styleId="Normal">
     <w:name w:val="Normal"/>
     <w:qFormat/>
+    <w:rsid w:val="009333DC"/>
   </w:style>
   <w:style w:type="character" w:default="1" w:styleId="Fontepargpadro">
     <w:name w:val="Default Paragraph Font"/>

</xml_diff>